<commit_message>
avance en diseño y memoria
</commit_message>
<xml_diff>
--- a/Prototipos/diseño.docx
+++ b/Prototipos/diseño.docx
@@ -27,7 +27,7 @@
           <w:u w:val="none"/>
         </w:rPr>
       </w:pPr>
-      <w:bookmarkStart w:id="0" w:name="_Toc55905242"/>
+      <w:bookmarkStart w:id="0" w:name="_Toc56923504"/>
       <w:r>
         <w:rPr>
           <w:u w:val="none"/>
@@ -53,7 +53,7 @@
           <w:ilvl w:val="0"/>
           <w:numId w:val="0"/>
         </w:numPr>
-        <w:ind w:left="927"/>
+        <w:ind w:left="567"/>
         <w:rPr>
           <w:rStyle w:val="ApartadoCar"/>
           <w:rFonts w:eastAsiaTheme="minorHAnsi" w:cstheme="minorBidi"/>
@@ -61,7 +61,7 @@
           <w:u w:val="none"/>
         </w:rPr>
       </w:pPr>
-      <w:bookmarkStart w:id="2" w:name="_Toc55905243"/>
+      <w:bookmarkStart w:id="2" w:name="_Toc56923505"/>
       <w:r>
         <w:t>CONOCER AL USUARIO</w:t>
       </w:r>
@@ -70,7 +70,7 @@
     <w:p>
       <w:pPr>
         <w:pStyle w:val="Enunciado"/>
-        <w:ind w:left="927" w:right="-283"/>
+        <w:ind w:left="567" w:right="-283"/>
         <w:rPr>
           <w:rFonts w:ascii="Avenir Next LT Pro" w:eastAsiaTheme="majorEastAsia" w:hAnsi="Avenir Next LT Pro" w:cstheme="majorBidi"/>
           <w:i w:val="0"/>
@@ -84,37 +84,46 @@
         <w:t>·</w:t>
       </w:r>
       <w:r>
-        <w:t>definiendo 3 personas incluyendo la siguiente información</w:t>
-      </w:r>
-      <w:r>
-        <w:t>:</w:t>
+        <w:t>D</w:t>
+      </w:r>
+      <w:r>
+        <w:t>efiniendo 3 personas incluyendo la siguiente información:</w:t>
       </w:r>
     </w:p>
     <w:p>
       <w:pPr>
         <w:pStyle w:val="Enunciado"/>
-        <w:ind w:left="567" w:right="-283"/>
-      </w:pPr>
-      <w:r>
-        <w:tab/>
-      </w:r>
-      <w:r>
-        <w:tab/>
-      </w:r>
-      <w:r>
-        <w:t xml:space="preserve">a. foto y nombre – aunque solo sea una imagen de archivo, una foto ayuda a pensar en </w:t>
-      </w:r>
-      <w:r>
-        <w:tab/>
-      </w:r>
-      <w:r>
-        <w:tab/>
-      </w:r>
-      <w:r>
-        <w:tab/>
-      </w:r>
-      <w:r>
-        <w:t>tu persona como una persona real</w:t>
+        <w:ind w:left="709" w:right="-283" w:hanging="141"/>
+      </w:pPr>
+      <w:r>
+        <w:t>a. foto y nombre – aunque solo sea una imagen de archivo, una foto ayuda a pensar en tu persona como una persona real.</w:t>
+      </w:r>
+    </w:p>
+    <w:p>
+      <w:pPr>
+        <w:pStyle w:val="Enunciado"/>
+        <w:ind w:left="709" w:right="-283" w:hanging="141"/>
+      </w:pPr>
+      <w:r>
+        <w:t>b. personalidad – especificar algunos rasgos relevantes como, por ejemplo, espontáneo o perezoso.</w:t>
+      </w:r>
+    </w:p>
+    <w:p>
+      <w:pPr>
+        <w:pStyle w:val="Enunciado"/>
+        <w:ind w:left="709" w:right="-283" w:hanging="141"/>
+      </w:pPr>
+      <w:r>
+        <w:t>c. experiencia tecnológica – determina el nivel de complejidad y la cantidad de explicaciones necesarias para ciertas funciones del sistema.</w:t>
+      </w:r>
+    </w:p>
+    <w:p>
+      <w:pPr>
+        <w:pStyle w:val="Enunciado"/>
+        <w:ind w:left="709" w:right="-283" w:hanging="141"/>
+      </w:pPr>
+      <w:r>
+        <w:t>d. plataformas – en qué plataformas su usuario probablemente usará su producto (ej. desktop, tablet, móvil)</w:t>
       </w:r>
       <w:r>
         <w:t>.</w:t>
@@ -123,147 +132,22 @@
     <w:p>
       <w:pPr>
         <w:pStyle w:val="Enunciado"/>
-        <w:ind w:left="567" w:right="-283"/>
-        <w:jc w:val="left"/>
-      </w:pPr>
-      <w:r>
-        <w:tab/>
-      </w:r>
-      <w:r>
-        <w:tab/>
-      </w:r>
-      <w:r>
-        <w:t xml:space="preserve">b. personalidad – especificar algunos rasgos relevantes como, por ejemplo, espontáneo </w:t>
-      </w:r>
-      <w:r>
-        <w:tab/>
-      </w:r>
-      <w:r>
-        <w:tab/>
-      </w:r>
-      <w:r>
-        <w:tab/>
-      </w:r>
-      <w:r>
-        <w:t>o</w:t>
-      </w:r>
-      <w:r>
-        <w:t xml:space="preserve"> </w:t>
-      </w:r>
-      <w:r>
-        <w:t>perezoso</w:t>
+        <w:ind w:left="709" w:right="-283" w:hanging="141"/>
+      </w:pPr>
+      <w:r>
+        <w:t xml:space="preserve">e. objetivos / motivaciones – se pueden dividir en lo que la persona espera lograr con el sistema, así como sus objetivos de vida para comprender su forma de ser; </w:t>
+      </w:r>
+    </w:p>
+    <w:p>
+      <w:pPr>
+        <w:pStyle w:val="Enunciado"/>
+        <w:ind w:left="709" w:right="-283" w:hanging="141"/>
+      </w:pPr>
+      <w:r>
+        <w:t>f. citas / lemas personales – una cita personal es un atajo para establecer la forma de ser de la persona</w:t>
       </w:r>
       <w:r>
         <w:t>.</w:t>
-      </w:r>
-    </w:p>
-    <w:p>
-      <w:pPr>
-        <w:pStyle w:val="Enunciado"/>
-        <w:ind w:left="567" w:right="-283"/>
-        <w:jc w:val="left"/>
-      </w:pPr>
-      <w:r>
-        <w:tab/>
-      </w:r>
-      <w:r>
-        <w:tab/>
-      </w:r>
-      <w:r>
-        <w:t xml:space="preserve">c. experiencia tecnológica – determina el nivel de complejidad y la cantidad de </w:t>
-      </w:r>
-      <w:r>
-        <w:tab/>
-      </w:r>
-      <w:r>
-        <w:tab/>
-      </w:r>
-      <w:r>
-        <w:tab/>
-      </w:r>
-      <w:r>
-        <w:tab/>
-      </w:r>
-      <w:r>
-        <w:t>explicaciones necesarias para ciertas funciones del sistema</w:t>
-      </w:r>
-      <w:r>
-        <w:t>.</w:t>
-      </w:r>
-    </w:p>
-    <w:p>
-      <w:pPr>
-        <w:pStyle w:val="Enunciado"/>
-        <w:ind w:left="567" w:right="-283"/>
-      </w:pPr>
-      <w:r>
-        <w:tab/>
-      </w:r>
-      <w:r>
-        <w:tab/>
-      </w:r>
-      <w:r>
-        <w:t xml:space="preserve">d. plataformas – en qué plataformas su usuario probablemente usará su producto (ej. </w:t>
-      </w:r>
-      <w:r>
-        <w:tab/>
-      </w:r>
-      <w:r>
-        <w:tab/>
-      </w:r>
-      <w:r>
-        <w:tab/>
-      </w:r>
-      <w:r>
-        <w:t xml:space="preserve">desktop, tablet, móvil); </w:t>
-      </w:r>
-    </w:p>
-    <w:p>
-      <w:pPr>
-        <w:pStyle w:val="Enunciado"/>
-        <w:ind w:left="567" w:right="-283"/>
-      </w:pPr>
-      <w:r>
-        <w:tab/>
-      </w:r>
-      <w:r>
-        <w:tab/>
-      </w:r>
-      <w:r>
-        <w:t xml:space="preserve">e. objetivos / motivaciones – se pueden dividir en lo que la persona espera lograr con el </w:t>
-      </w:r>
-      <w:r>
-        <w:tab/>
-      </w:r>
-      <w:r>
-        <w:tab/>
-      </w:r>
-      <w:r>
-        <w:t xml:space="preserve">sistema, así como sus objetivos de vida para comprender su forma de ser; </w:t>
-      </w:r>
-    </w:p>
-    <w:p>
-      <w:pPr>
-        <w:pStyle w:val="Enunciado"/>
-        <w:ind w:left="567" w:right="-283"/>
-      </w:pPr>
-      <w:r>
-        <w:tab/>
-      </w:r>
-      <w:r>
-        <w:tab/>
-      </w:r>
-      <w:r>
-        <w:t xml:space="preserve">f. citas / lemas personales – una cita personal es un atajo para establecer la forma de ser </w:t>
-      </w:r>
-      <w:r>
-        <w:tab/>
-      </w:r>
-      <w:r>
-        <w:tab/>
-      </w:r>
-      <w:r>
-        <w:t>de la persona;</w:t>
       </w:r>
     </w:p>
     <w:p>
@@ -273,9 +157,9 @@
           <w:ilvl w:val="0"/>
           <w:numId w:val="0"/>
         </w:numPr>
-        <w:ind w:left="927"/>
-      </w:pPr>
-      <w:bookmarkStart w:id="3" w:name="_Toc55905244"/>
+        <w:ind w:left="567"/>
+      </w:pPr>
+      <w:bookmarkStart w:id="3" w:name="_Toc56923506"/>
       <w:r>
         <w:t>CONOCER AL ENTORNO</w:t>
       </w:r>
@@ -287,17 +171,22 @@
         <w:ind w:left="567" w:right="-283"/>
       </w:pPr>
       <w:r>
-        <w:tab/>
         <w:t>·</w:t>
       </w:r>
       <w:r>
-        <w:t xml:space="preserve">analizando dos ejemplos de sitios web similares (ej. Moodle, Aula global UC3M, Socrative, …) </w:t>
-      </w:r>
-      <w:r>
-        <w:tab/>
-      </w:r>
-      <w:r>
-        <w:t xml:space="preserve">utilizando las heurísticas de Nielsen y los Patrones de Diseño de Van Duyne; </w:t>
+        <w:t>A</w:t>
+      </w:r>
+      <w:r>
+        <w:t xml:space="preserve">nalizando dos ejemplos de sitios web similares (ej. </w:t>
+      </w:r>
+      <w:r>
+        <w:t xml:space="preserve">Moodle, Aula global UC3M, Socrative…) </w:t>
+      </w:r>
+      <w:r>
+        <w:t>utilizando las heurísticas de Nielsen y los Patrones de Diseño de Van Duyne</w:t>
+      </w:r>
+      <w:r>
+        <w:t>.</w:t>
       </w:r>
     </w:p>
     <w:p>
@@ -307,7 +196,7 @@
           <w:ilvl w:val="0"/>
           <w:numId w:val="0"/>
         </w:numPr>
-        <w:ind w:left="927"/>
+        <w:ind w:left="567"/>
         <w:rPr>
           <w:rStyle w:val="ApartadoCar"/>
           <w:rFonts w:eastAsiaTheme="minorHAnsi" w:cstheme="minorBidi"/>
@@ -315,7 +204,7 @@
           <w:u w:val="none"/>
         </w:rPr>
       </w:pPr>
-      <w:bookmarkStart w:id="4" w:name="_Toc55905245"/>
+      <w:bookmarkStart w:id="4" w:name="_Toc56923507"/>
       <w:r>
         <w:rPr>
           <w:rStyle w:val="ApartadoCar"/>
@@ -336,17 +225,13 @@
         <w:ind w:left="567" w:right="-283"/>
       </w:pPr>
       <w:r>
-        <w:tab/>
         <w:t>·</w:t>
       </w:r>
       <w:r>
-        <w:t xml:space="preserve">definidas en la fase 1 y de los sitios web similares evaluados en la fase 2 para extraer la siguiente </w:t>
-      </w:r>
-      <w:r>
-        <w:tab/>
-      </w:r>
-      <w:r>
-        <w:t>información</w:t>
+        <w:t>D</w:t>
+      </w:r>
+      <w:r>
+        <w:t>efinidas en la fase 1 y de los sitios web similares evaluados en la fase 2 para extraer la siguiente información</w:t>
       </w:r>
       <w:r>
         <w:t>.</w:t>
@@ -358,12 +243,6 @@
         <w:ind w:left="567" w:right="-283"/>
       </w:pPr>
       <w:r>
-        <w:tab/>
-      </w:r>
-      <w:r>
-        <w:tab/>
-      </w:r>
-      <w:r>
         <w:t>a. el objetivo principal de la aplicación</w:t>
       </w:r>
       <w:r>
@@ -376,12 +255,7 @@
         <w:ind w:left="567" w:right="-283"/>
       </w:pPr>
       <w:r>
-        <w:tab/>
-      </w:r>
-      <w:r>
-        <w:tab/>
-      </w:r>
-      <w:r>
+        <w:lastRenderedPageBreak/>
         <w:t>b. el listado de funcionalidades a incluir</w:t>
       </w:r>
       <w:r>
@@ -394,7 +268,10 @@
         <w:ind w:left="567" w:right="-283"/>
       </w:pPr>
       <w:r>
-        <w:t>c. un escenario de uso (detallando con un ejemplo especifico cómo se utilizaría el sistema);</w:t>
+        <w:t>c. un escenario de uso (detallando con un ejemplo especifico cómo se utilizaría el sistema)</w:t>
+      </w:r>
+      <w:r>
+        <w:t>.</w:t>
       </w:r>
     </w:p>
     <w:p>
@@ -404,7 +281,7 @@
           <w:ilvl w:val="0"/>
           <w:numId w:val="0"/>
         </w:numPr>
-        <w:ind w:left="927"/>
+        <w:ind w:left="567"/>
         <w:rPr>
           <w:rStyle w:val="ApartadoCar"/>
           <w:rFonts w:eastAsiaTheme="minorHAnsi" w:cstheme="minorBidi"/>
@@ -412,9 +289,8 @@
           <w:u w:val="none"/>
         </w:rPr>
       </w:pPr>
-      <w:bookmarkStart w:id="5" w:name="_Toc55905246"/>
-      <w:r>
-        <w:lastRenderedPageBreak/>
+      <w:bookmarkStart w:id="5" w:name="_Toc56923508"/>
+      <w:r>
         <w:t>DISEÑAR UN PROTOTIPO HI-FI</w:t>
       </w:r>
       <w:bookmarkEnd w:id="5"/>
@@ -422,12 +298,13 @@
     <w:p>
       <w:pPr>
         <w:pStyle w:val="Enunciado"/>
+        <w:ind w:left="567"/>
       </w:pPr>
       <w:r>
         <w:t>·</w:t>
       </w:r>
       <w:r>
-        <w:t>d</w:t>
+        <w:t>D</w:t>
       </w:r>
       <w:r>
         <w:t xml:space="preserve">el </w:t>
@@ -446,9 +323,9 @@
           <w:ilvl w:val="0"/>
           <w:numId w:val="0"/>
         </w:numPr>
-        <w:ind w:left="927"/>
-      </w:pPr>
-      <w:bookmarkStart w:id="6" w:name="_Toc55905247"/>
+        <w:ind w:left="567"/>
+      </w:pPr>
+      <w:bookmarkStart w:id="6" w:name="_Toc56923509"/>
       <w:r>
         <w:t>DOCUMENTAR EL PROCESO DE DISE</w:t>
       </w:r>
@@ -463,20 +340,27 @@
     <w:p>
       <w:pPr>
         <w:pStyle w:val="Enunciado"/>
+        <w:ind w:left="567"/>
       </w:pPr>
       <w:r>
         <w:t>·</w:t>
       </w:r>
       <w:r>
-        <w:t>en una memoria incluyendo cada uno de los puntos anteriores.</w:t>
-      </w:r>
-    </w:p>
+        <w:t>E</w:t>
+      </w:r>
+      <w:r>
+        <w:t>n una memoria incluyendo cada uno de los puntos anteriores.</w:t>
+      </w:r>
+    </w:p>
+    <w:p/>
     <w:p>
       <w:pPr>
         <w:rPr>
-          <w:i/>
-          <w:iCs/>
+          <w:rFonts w:ascii="Avenir Next LT Pro" w:eastAsiaTheme="majorEastAsia" w:hAnsi="Avenir Next LT Pro" w:cstheme="majorBidi"/>
           <w:color w:val="404040" w:themeColor="text1" w:themeTint="BF"/>
+          <w:sz w:val="32"/>
+          <w:szCs w:val="32"/>
+          <w:u w:val="single"/>
         </w:rPr>
       </w:pPr>
       <w:r>
@@ -485,14 +369,10 @@
     </w:p>
     <w:p>
       <w:pPr>
-        <w:pStyle w:val="Enunciado"/>
-      </w:pPr>
-    </w:p>
-    <w:p>
-      <w:pPr>
         <w:pStyle w:val="Ttulo5"/>
       </w:pPr>
       <w:r>
+        <w:lastRenderedPageBreak/>
         <w:t>CONTENIDO</w:t>
       </w:r>
       <w:r>
@@ -504,7 +384,7 @@
       <w:pPr>
         <w:pStyle w:val="TDC1"/>
         <w:tabs>
-          <w:tab w:val="right" w:leader="dot" w:pos="8921"/>
+          <w:tab w:val="right" w:leader="dot" w:pos="8494"/>
         </w:tabs>
         <w:rPr>
           <w:rFonts w:asciiTheme="minorHAnsi" w:eastAsiaTheme="minorEastAsia" w:hAnsiTheme="minorHAnsi" w:cstheme="minorBidi"/>
@@ -526,7 +406,7 @@
       <w:r>
         <w:fldChar w:fldCharType="separate"/>
       </w:r>
-      <w:hyperlink w:anchor="_Toc55905242" w:history="1">
+      <w:hyperlink w:anchor="_Toc56923504" w:history="1">
         <w:r>
           <w:rPr>
             <w:rStyle w:val="Hipervnculo"/>
@@ -553,7 +433,7 @@
             <w:noProof/>
             <w:webHidden/>
           </w:rPr>
-          <w:instrText xml:space="preserve"> PAGEREF _Toc55905242 \h </w:instrText>
+          <w:instrText xml:space="preserve"> PAGEREF _Toc56923504 \h </w:instrText>
         </w:r>
         <w:r>
           <w:rPr>
@@ -588,7 +468,7 @@
       <w:pPr>
         <w:pStyle w:val="TDC4"/>
         <w:tabs>
-          <w:tab w:val="right" w:leader="dot" w:pos="8921"/>
+          <w:tab w:val="right" w:leader="dot" w:pos="8494"/>
         </w:tabs>
         <w:rPr>
           <w:rFonts w:asciiTheme="minorHAnsi" w:eastAsiaTheme="minorEastAsia" w:hAnsiTheme="minorHAnsi" w:cstheme="minorBidi"/>
@@ -598,7 +478,7 @@
           <w:lang w:eastAsia="es-ES"/>
         </w:rPr>
       </w:pPr>
-      <w:hyperlink w:anchor="_Toc55905243" w:history="1">
+      <w:hyperlink w:anchor="_Toc56923505" w:history="1">
         <w:r>
           <w:rPr>
             <w:rStyle w:val="Hipervnculo"/>
@@ -625,7 +505,7 @@
             <w:noProof/>
             <w:webHidden/>
           </w:rPr>
-          <w:instrText xml:space="preserve"> PAGEREF _Toc55905243 \h </w:instrText>
+          <w:instrText xml:space="preserve"> PAGEREF _Toc56923505 \h </w:instrText>
         </w:r>
         <w:r>
           <w:rPr>
@@ -660,7 +540,7 @@
       <w:pPr>
         <w:pStyle w:val="TDC4"/>
         <w:tabs>
-          <w:tab w:val="right" w:leader="dot" w:pos="8921"/>
+          <w:tab w:val="right" w:leader="dot" w:pos="8494"/>
         </w:tabs>
         <w:rPr>
           <w:rFonts w:asciiTheme="minorHAnsi" w:eastAsiaTheme="minorEastAsia" w:hAnsiTheme="minorHAnsi" w:cstheme="minorBidi"/>
@@ -670,7 +550,7 @@
           <w:lang w:eastAsia="es-ES"/>
         </w:rPr>
       </w:pPr>
-      <w:hyperlink w:anchor="_Toc55905244" w:history="1">
+      <w:hyperlink w:anchor="_Toc56923506" w:history="1">
         <w:r>
           <w:rPr>
             <w:rStyle w:val="Hipervnculo"/>
@@ -697,7 +577,7 @@
             <w:noProof/>
             <w:webHidden/>
           </w:rPr>
-          <w:instrText xml:space="preserve"> PAGEREF _Toc55905244 \h </w:instrText>
+          <w:instrText xml:space="preserve"> PAGEREF _Toc56923506 \h </w:instrText>
         </w:r>
         <w:r>
           <w:rPr>
@@ -732,7 +612,7 @@
       <w:pPr>
         <w:pStyle w:val="TDC4"/>
         <w:tabs>
-          <w:tab w:val="right" w:leader="dot" w:pos="8921"/>
+          <w:tab w:val="right" w:leader="dot" w:pos="8494"/>
         </w:tabs>
         <w:rPr>
           <w:rFonts w:asciiTheme="minorHAnsi" w:eastAsiaTheme="minorEastAsia" w:hAnsiTheme="minorHAnsi" w:cstheme="minorBidi"/>
@@ -742,7 +622,7 @@
           <w:lang w:eastAsia="es-ES"/>
         </w:rPr>
       </w:pPr>
-      <w:hyperlink w:anchor="_Toc55905245" w:history="1">
+      <w:hyperlink w:anchor="_Toc56923507" w:history="1">
         <w:r>
           <w:rPr>
             <w:rStyle w:val="Hipervnculo"/>
@@ -769,7 +649,7 @@
             <w:noProof/>
             <w:webHidden/>
           </w:rPr>
-          <w:instrText xml:space="preserve"> PAGEREF _Toc55905245 \h </w:instrText>
+          <w:instrText xml:space="preserve"> PAGEREF _Toc56923507 \h </w:instrText>
         </w:r>
         <w:r>
           <w:rPr>
@@ -804,7 +684,7 @@
       <w:pPr>
         <w:pStyle w:val="TDC4"/>
         <w:tabs>
-          <w:tab w:val="right" w:leader="dot" w:pos="8921"/>
+          <w:tab w:val="right" w:leader="dot" w:pos="8494"/>
         </w:tabs>
         <w:rPr>
           <w:rFonts w:asciiTheme="minorHAnsi" w:eastAsiaTheme="minorEastAsia" w:hAnsiTheme="minorHAnsi" w:cstheme="minorBidi"/>
@@ -814,7 +694,7 @@
           <w:lang w:eastAsia="es-ES"/>
         </w:rPr>
       </w:pPr>
-      <w:hyperlink w:anchor="_Toc55905246" w:history="1">
+      <w:hyperlink w:anchor="_Toc56923508" w:history="1">
         <w:r>
           <w:rPr>
             <w:rStyle w:val="Hipervnculo"/>
@@ -841,7 +721,7 @@
             <w:noProof/>
             <w:webHidden/>
           </w:rPr>
-          <w:instrText xml:space="preserve"> PAGEREF _Toc55905246 \h </w:instrText>
+          <w:instrText xml:space="preserve"> PAGEREF _Toc56923508 \h </w:instrText>
         </w:r>
         <w:r>
           <w:rPr>
@@ -876,7 +756,7 @@
       <w:pPr>
         <w:pStyle w:val="TDC4"/>
         <w:tabs>
-          <w:tab w:val="right" w:leader="dot" w:pos="8921"/>
+          <w:tab w:val="right" w:leader="dot" w:pos="8494"/>
         </w:tabs>
         <w:rPr>
           <w:rFonts w:asciiTheme="minorHAnsi" w:eastAsiaTheme="minorEastAsia" w:hAnsiTheme="minorHAnsi" w:cstheme="minorBidi"/>
@@ -886,7 +766,7 @@
           <w:lang w:eastAsia="es-ES"/>
         </w:rPr>
       </w:pPr>
-      <w:hyperlink w:anchor="_Toc55905247" w:history="1">
+      <w:hyperlink w:anchor="_Toc56923509" w:history="1">
         <w:r>
           <w:rPr>
             <w:rStyle w:val="Hipervnculo"/>
@@ -913,7 +793,7 @@
             <w:noProof/>
             <w:webHidden/>
           </w:rPr>
-          <w:instrText xml:space="preserve"> PAGEREF _Toc55905247 \h </w:instrText>
+          <w:instrText xml:space="preserve"> PAGEREF _Toc56923509 \h </w:instrText>
         </w:r>
         <w:r>
           <w:rPr>
@@ -948,7 +828,7 @@
       <w:pPr>
         <w:pStyle w:val="TDC1"/>
         <w:tabs>
-          <w:tab w:val="right" w:leader="dot" w:pos="8921"/>
+          <w:tab w:val="right" w:leader="dot" w:pos="8494"/>
         </w:tabs>
         <w:rPr>
           <w:rFonts w:asciiTheme="minorHAnsi" w:eastAsiaTheme="minorEastAsia" w:hAnsiTheme="minorHAnsi" w:cstheme="minorBidi"/>
@@ -961,7 +841,7 @@
           <w:lang w:eastAsia="es-ES"/>
         </w:rPr>
       </w:pPr>
-      <w:hyperlink w:anchor="_Toc55905248" w:history="1">
+      <w:hyperlink w:anchor="_Toc56923510" w:history="1">
         <w:r>
           <w:rPr>
             <w:rStyle w:val="Hipervnculo"/>
@@ -988,7 +868,7 @@
             <w:noProof/>
             <w:webHidden/>
           </w:rPr>
-          <w:instrText xml:space="preserve"> PAGEREF _Toc55905248 \h </w:instrText>
+          <w:instrText xml:space="preserve"> PAGEREF _Toc56923510 \h </w:instrText>
         </w:r>
         <w:r>
           <w:rPr>
@@ -1008,7 +888,7 @@
             <w:noProof/>
             <w:webHidden/>
           </w:rPr>
-          <w:t>4</w:t>
+          <w:t>3</w:t>
         </w:r>
         <w:r>
           <w:rPr>
@@ -1023,7 +903,8 @@
       <w:pPr>
         <w:pStyle w:val="TDC2"/>
         <w:tabs>
-          <w:tab w:val="right" w:leader="dot" w:pos="8921"/>
+          <w:tab w:val="left" w:pos="1416"/>
+          <w:tab w:val="right" w:leader="dot" w:pos="8494"/>
         </w:tabs>
         <w:rPr>
           <w:rFonts w:asciiTheme="minorHAnsi" w:eastAsiaTheme="minorEastAsia" w:hAnsiTheme="minorHAnsi" w:cstheme="minorBidi"/>
@@ -1035,23 +916,42 @@
           <w:lang w:eastAsia="es-ES"/>
         </w:rPr>
       </w:pPr>
-      <w:hyperlink w:anchor="_Toc55905249" w:history="1">
+      <w:hyperlink w:anchor="_Toc56923511" w:history="1">
         <w:r>
           <w:rPr>
             <w:rStyle w:val="Hipervnculo"/>
             <w:noProof/>
           </w:rPr>
-          <w:t>SECCION 1</w:t>
-        </w:r>
-        <w:r>
-          <w:rPr>
-            <w:noProof/>
-            <w:webHidden/>
+          <w:t>1.</w:t>
+        </w:r>
+        <w:r>
+          <w:rPr>
+            <w:rFonts w:asciiTheme="minorHAnsi" w:eastAsiaTheme="minorEastAsia" w:hAnsiTheme="minorHAnsi" w:cstheme="minorBidi"/>
+            <w:b w:val="0"/>
+            <w:bCs w:val="0"/>
+            <w:noProof/>
+            <w:sz w:val="22"/>
+            <w:szCs w:val="22"/>
+            <w:lang w:eastAsia="es-ES"/>
           </w:rPr>
           <w:tab/>
         </w:r>
         <w:r>
           <w:rPr>
+            <w:rStyle w:val="Hipervnculo"/>
+            <w:noProof/>
+          </w:rPr>
+          <w:t>CONOCER AL USUARIO</w:t>
+        </w:r>
+        <w:r>
+          <w:rPr>
+            <w:noProof/>
+            <w:webHidden/>
+          </w:rPr>
+          <w:tab/>
+        </w:r>
+        <w:r>
+          <w:rPr>
             <w:noProof/>
             <w:webHidden/>
           </w:rPr>
@@ -1062,7 +962,7 @@
             <w:noProof/>
             <w:webHidden/>
           </w:rPr>
-          <w:instrText xml:space="preserve"> PAGEREF _Toc55905249 \h </w:instrText>
+          <w:instrText xml:space="preserve"> PAGEREF _Toc56923511 \h </w:instrText>
         </w:r>
         <w:r>
           <w:rPr>
@@ -1082,7 +982,7 @@
             <w:noProof/>
             <w:webHidden/>
           </w:rPr>
-          <w:t>4</w:t>
+          <w:t>3</w:t>
         </w:r>
         <w:r>
           <w:rPr>
@@ -1097,7 +997,7 @@
       <w:pPr>
         <w:pStyle w:val="TDC3"/>
         <w:tabs>
-          <w:tab w:val="right" w:leader="dot" w:pos="8921"/>
+          <w:tab w:val="right" w:leader="dot" w:pos="8494"/>
         </w:tabs>
         <w:rPr>
           <w:rFonts w:asciiTheme="minorHAnsi" w:eastAsiaTheme="minorEastAsia" w:hAnsiTheme="minorHAnsi" w:cstheme="minorBidi"/>
@@ -1109,12 +1009,234 @@
           <w:lang w:eastAsia="es-ES"/>
         </w:rPr>
       </w:pPr>
-      <w:hyperlink w:anchor="_Toc55905250" w:history="1">
+      <w:hyperlink w:anchor="_Toc56923512" w:history="1">
         <w:r>
           <w:rPr>
             <w:rStyle w:val="Hipervnculo"/>
             <w:noProof/>
           </w:rPr>
+          <w:t>PERSONA ESTUDIANTE</w:t>
+        </w:r>
+        <w:r>
+          <w:rPr>
+            <w:noProof/>
+            <w:webHidden/>
+          </w:rPr>
+          <w:tab/>
+        </w:r>
+        <w:r>
+          <w:rPr>
+            <w:noProof/>
+            <w:webHidden/>
+          </w:rPr>
+          <w:fldChar w:fldCharType="begin"/>
+        </w:r>
+        <w:r>
+          <w:rPr>
+            <w:noProof/>
+            <w:webHidden/>
+          </w:rPr>
+          <w:instrText xml:space="preserve"> PAGEREF _Toc56923512 \h </w:instrText>
+        </w:r>
+        <w:r>
+          <w:rPr>
+            <w:noProof/>
+            <w:webHidden/>
+          </w:rPr>
+        </w:r>
+        <w:r>
+          <w:rPr>
+            <w:noProof/>
+            <w:webHidden/>
+          </w:rPr>
+          <w:fldChar w:fldCharType="separate"/>
+        </w:r>
+        <w:r>
+          <w:rPr>
+            <w:noProof/>
+            <w:webHidden/>
+          </w:rPr>
+          <w:t>3</w:t>
+        </w:r>
+        <w:r>
+          <w:rPr>
+            <w:noProof/>
+            <w:webHidden/>
+          </w:rPr>
+          <w:fldChar w:fldCharType="end"/>
+        </w:r>
+      </w:hyperlink>
+    </w:p>
+    <w:p>
+      <w:pPr>
+        <w:pStyle w:val="TDC3"/>
+        <w:tabs>
+          <w:tab w:val="right" w:leader="dot" w:pos="8494"/>
+        </w:tabs>
+        <w:rPr>
+          <w:rFonts w:asciiTheme="minorHAnsi" w:eastAsiaTheme="minorEastAsia" w:hAnsiTheme="minorHAnsi" w:cstheme="minorBidi"/>
+          <w:b w:val="0"/>
+          <w:noProof/>
+          <w:color w:val="auto"/>
+          <w:sz w:val="22"/>
+          <w:szCs w:val="22"/>
+          <w:lang w:eastAsia="es-ES"/>
+        </w:rPr>
+      </w:pPr>
+      <w:hyperlink w:anchor="_Toc56923513" w:history="1">
+        <w:r>
+          <w:rPr>
+            <w:rStyle w:val="Hipervnculo"/>
+            <w:noProof/>
+          </w:rPr>
+          <w:t>PERSONA PROFESOR</w:t>
+        </w:r>
+        <w:r>
+          <w:rPr>
+            <w:noProof/>
+            <w:webHidden/>
+          </w:rPr>
+          <w:tab/>
+        </w:r>
+        <w:r>
+          <w:rPr>
+            <w:noProof/>
+            <w:webHidden/>
+          </w:rPr>
+          <w:fldChar w:fldCharType="begin"/>
+        </w:r>
+        <w:r>
+          <w:rPr>
+            <w:noProof/>
+            <w:webHidden/>
+          </w:rPr>
+          <w:instrText xml:space="preserve"> PAGEREF _Toc56923513 \h </w:instrText>
+        </w:r>
+        <w:r>
+          <w:rPr>
+            <w:noProof/>
+            <w:webHidden/>
+          </w:rPr>
+        </w:r>
+        <w:r>
+          <w:rPr>
+            <w:noProof/>
+            <w:webHidden/>
+          </w:rPr>
+          <w:fldChar w:fldCharType="separate"/>
+        </w:r>
+        <w:r>
+          <w:rPr>
+            <w:noProof/>
+            <w:webHidden/>
+          </w:rPr>
+          <w:t>3</w:t>
+        </w:r>
+        <w:r>
+          <w:rPr>
+            <w:noProof/>
+            <w:webHidden/>
+          </w:rPr>
+          <w:fldChar w:fldCharType="end"/>
+        </w:r>
+      </w:hyperlink>
+    </w:p>
+    <w:p>
+      <w:pPr>
+        <w:pStyle w:val="TDC3"/>
+        <w:tabs>
+          <w:tab w:val="right" w:leader="dot" w:pos="8494"/>
+        </w:tabs>
+        <w:rPr>
+          <w:rFonts w:asciiTheme="minorHAnsi" w:eastAsiaTheme="minorEastAsia" w:hAnsiTheme="minorHAnsi" w:cstheme="minorBidi"/>
+          <w:b w:val="0"/>
+          <w:noProof/>
+          <w:color w:val="auto"/>
+          <w:sz w:val="22"/>
+          <w:szCs w:val="22"/>
+          <w:lang w:eastAsia="es-ES"/>
+        </w:rPr>
+      </w:pPr>
+      <w:hyperlink w:anchor="_Toc56923514" w:history="1">
+        <w:r>
+          <w:rPr>
+            <w:rStyle w:val="Hipervnculo"/>
+            <w:noProof/>
+          </w:rPr>
+          <w:t>PERSONA ADMINISTRADOR</w:t>
+        </w:r>
+        <w:r>
+          <w:rPr>
+            <w:noProof/>
+            <w:webHidden/>
+          </w:rPr>
+          <w:tab/>
+        </w:r>
+        <w:r>
+          <w:rPr>
+            <w:noProof/>
+            <w:webHidden/>
+          </w:rPr>
+          <w:fldChar w:fldCharType="begin"/>
+        </w:r>
+        <w:r>
+          <w:rPr>
+            <w:noProof/>
+            <w:webHidden/>
+          </w:rPr>
+          <w:instrText xml:space="preserve"> PAGEREF _Toc56923514 \h </w:instrText>
+        </w:r>
+        <w:r>
+          <w:rPr>
+            <w:noProof/>
+            <w:webHidden/>
+          </w:rPr>
+        </w:r>
+        <w:r>
+          <w:rPr>
+            <w:noProof/>
+            <w:webHidden/>
+          </w:rPr>
+          <w:fldChar w:fldCharType="separate"/>
+        </w:r>
+        <w:r>
+          <w:rPr>
+            <w:noProof/>
+            <w:webHidden/>
+          </w:rPr>
+          <w:t>3</w:t>
+        </w:r>
+        <w:r>
+          <w:rPr>
+            <w:noProof/>
+            <w:webHidden/>
+          </w:rPr>
+          <w:fldChar w:fldCharType="end"/>
+        </w:r>
+      </w:hyperlink>
+    </w:p>
+    <w:p>
+      <w:pPr>
+        <w:pStyle w:val="TDC3"/>
+        <w:tabs>
+          <w:tab w:val="right" w:leader="dot" w:pos="8494"/>
+        </w:tabs>
+        <w:rPr>
+          <w:rFonts w:asciiTheme="minorHAnsi" w:eastAsiaTheme="minorEastAsia" w:hAnsiTheme="minorHAnsi" w:cstheme="minorBidi"/>
+          <w:b w:val="0"/>
+          <w:noProof/>
+          <w:color w:val="auto"/>
+          <w:sz w:val="22"/>
+          <w:szCs w:val="22"/>
+          <w:lang w:eastAsia="es-ES"/>
+        </w:rPr>
+      </w:pPr>
+      <w:hyperlink w:anchor="_Toc56923515" w:history="1">
+        <w:r>
+          <w:rPr>
+            <w:rStyle w:val="Hipervnculo"/>
+            <w:noProof/>
+          </w:rPr>
           <w:t>SECCION 1.1.1</w:t>
         </w:r>
         <w:r>
@@ -1136,7 +1258,7 @@
             <w:noProof/>
             <w:webHidden/>
           </w:rPr>
-          <w:instrText xml:space="preserve"> PAGEREF _Toc55905250 \h </w:instrText>
+          <w:instrText xml:space="preserve"> PAGEREF _Toc56923515 \h </w:instrText>
         </w:r>
         <w:r>
           <w:rPr>
@@ -1156,7 +1278,7 @@
             <w:noProof/>
             <w:webHidden/>
           </w:rPr>
-          <w:t>4</w:t>
+          <w:t>3</w:t>
         </w:r>
         <w:r>
           <w:rPr>
@@ -1171,8 +1293,7 @@
       <w:pPr>
         <w:pStyle w:val="TDC4"/>
         <w:tabs>
-          <w:tab w:val="left" w:pos="2493"/>
-          <w:tab w:val="right" w:leader="dot" w:pos="8921"/>
+          <w:tab w:val="right" w:leader="dot" w:pos="8494"/>
         </w:tabs>
         <w:rPr>
           <w:rFonts w:asciiTheme="minorHAnsi" w:eastAsiaTheme="minorEastAsia" w:hAnsiTheme="minorHAnsi" w:cstheme="minorBidi"/>
@@ -1182,40 +1303,23 @@
           <w:lang w:eastAsia="es-ES"/>
         </w:rPr>
       </w:pPr>
-      <w:hyperlink w:anchor="_Toc55905251" w:history="1">
+      <w:hyperlink w:anchor="_Toc56923516" w:history="1">
         <w:r>
           <w:rPr>
             <w:rStyle w:val="Hipervnculo"/>
             <w:noProof/>
           </w:rPr>
-          <w:t>1.</w:t>
-        </w:r>
-        <w:r>
-          <w:rPr>
-            <w:rFonts w:asciiTheme="minorHAnsi" w:eastAsiaTheme="minorEastAsia" w:hAnsiTheme="minorHAnsi" w:cstheme="minorBidi"/>
-            <w:noProof/>
-            <w:sz w:val="22"/>
-            <w:szCs w:val="22"/>
-            <w:lang w:eastAsia="es-ES"/>
+          <w:t>APARTADO</w:t>
+        </w:r>
+        <w:r>
+          <w:rPr>
+            <w:noProof/>
+            <w:webHidden/>
           </w:rPr>
           <w:tab/>
         </w:r>
         <w:r>
           <w:rPr>
-            <w:rStyle w:val="Hipervnculo"/>
-            <w:noProof/>
-          </w:rPr>
-          <w:t>APARTADO</w:t>
-        </w:r>
-        <w:r>
-          <w:rPr>
-            <w:noProof/>
-            <w:webHidden/>
-          </w:rPr>
-          <w:tab/>
-        </w:r>
-        <w:r>
-          <w:rPr>
             <w:noProof/>
             <w:webHidden/>
           </w:rPr>
@@ -1226,7 +1330,7 @@
             <w:noProof/>
             <w:webHidden/>
           </w:rPr>
-          <w:instrText xml:space="preserve"> PAGEREF _Toc55905251 \h </w:instrText>
+          <w:instrText xml:space="preserve"> PAGEREF _Toc56923516 \h </w:instrText>
         </w:r>
         <w:r>
           <w:rPr>
@@ -1246,7 +1350,7 @@
             <w:noProof/>
             <w:webHidden/>
           </w:rPr>
-          <w:t>4</w:t>
+          <w:t>3</w:t>
         </w:r>
         <w:r>
           <w:rPr>
@@ -1301,7 +1405,7 @@
           <w:u w:val="none"/>
         </w:rPr>
       </w:pPr>
-      <w:bookmarkStart w:id="10" w:name="_Toc55905248"/>
+      <w:bookmarkStart w:id="10" w:name="_Toc56923510"/>
       <w:bookmarkEnd w:id="7"/>
       <w:bookmarkEnd w:id="8"/>
       <w:bookmarkEnd w:id="9"/>
@@ -1319,65 +1423,266 @@
       <w:pPr>
         <w:pStyle w:val="Ttulo2"/>
       </w:pPr>
-      <w:bookmarkStart w:id="11" w:name="_Toc55311066"/>
-      <w:bookmarkStart w:id="12" w:name="_Toc55311450"/>
-      <w:bookmarkStart w:id="13" w:name="_Toc55312435"/>
-      <w:bookmarkStart w:id="14" w:name="_Toc55905249"/>
-      <w:r>
-        <w:t xml:space="preserve">SECCION </w:t>
+      <w:bookmarkStart w:id="11" w:name="_Toc56923511"/>
+      <w:r>
+        <w:t>CONOCER AL USUARIO</w:t>
       </w:r>
       <w:bookmarkEnd w:id="11"/>
+    </w:p>
+    <w:p>
+      <w:pPr>
+        <w:jc w:val="both"/>
+      </w:pPr>
+      <w:r>
+        <w:t>En esta sección definiremos a tres personas. Cada persona nos ayudará a conocer al</w:t>
+      </w:r>
+      <w:r>
+        <w:t xml:space="preserve"> potencial</w:t>
+      </w:r>
+      <w:r>
+        <w:t xml:space="preserve"> usuario de cada uno de los roles de la aplicación web, así como sus necesidades.</w:t>
+      </w:r>
+    </w:p>
+    <w:p>
+      <w:pPr>
+        <w:pStyle w:val="Ttulo3"/>
+      </w:pPr>
+      <w:bookmarkStart w:id="12" w:name="_Toc56923512"/>
+      <w:r>
+        <w:t>PERSONA ESTUDIANTE</w:t>
+      </w:r>
       <w:bookmarkEnd w:id="12"/>
+      <w:r>
+        <w:br/>
+      </w:r>
+    </w:p>
+    <w:p>
+      <w:pPr>
+        <w:ind w:right="-1"/>
+      </w:pPr>
+      <w:r>
+        <w:rPr>
+          <w:noProof/>
+        </w:rPr>
+        <w:drawing>
+          <wp:inline distT="0" distB="0" distL="0" distR="0" wp14:anchorId="06BA827E" wp14:editId="02CA3259">
+            <wp:extent cx="5400040" cy="3599829"/>
+            <wp:effectExtent l="0" t="0" r="0" b="635"/>
+            <wp:docPr id="5" name="Imagen 5" descr="placeholder - Organismo Internacional de Juventud para Iberoamérica"/>
+            <wp:cNvGraphicFramePr>
+              <a:graphicFrameLocks xmlns:a="http://schemas.openxmlformats.org/drawingml/2006/main" noChangeAspect="1"/>
+            </wp:cNvGraphicFramePr>
+            <a:graphic xmlns:a="http://schemas.openxmlformats.org/drawingml/2006/main">
+              <a:graphicData uri="http://schemas.openxmlformats.org/drawingml/2006/picture">
+                <pic:pic xmlns:pic="http://schemas.openxmlformats.org/drawingml/2006/picture">
+                  <pic:nvPicPr>
+                    <pic:cNvPr id="0" name="Picture 1" descr="placeholder - Organismo Internacional de Juventud para Iberoamérica"/>
+                    <pic:cNvPicPr>
+                      <a:picLocks noChangeAspect="1" noChangeArrowheads="1"/>
+                    </pic:cNvPicPr>
+                  </pic:nvPicPr>
+                  <pic:blipFill>
+                    <a:blip r:embed="rId12" cstate="print">
+                      <a:extLst>
+                        <a:ext uri="{28A0092B-C50C-407E-A947-70E740481C1C}">
+                          <a14:useLocalDpi xmlns:a14="http://schemas.microsoft.com/office/drawing/2010/main" val="0"/>
+                        </a:ext>
+                      </a:extLst>
+                    </a:blip>
+                    <a:srcRect/>
+                    <a:stretch>
+                      <a:fillRect/>
+                    </a:stretch>
+                  </pic:blipFill>
+                  <pic:spPr bwMode="auto">
+                    <a:xfrm>
+                      <a:off x="0" y="0"/>
+                      <a:ext cx="5400040" cy="3599829"/>
+                    </a:xfrm>
+                    <a:prstGeom prst="rect">
+                      <a:avLst/>
+                    </a:prstGeom>
+                    <a:noFill/>
+                    <a:ln>
+                      <a:noFill/>
+                    </a:ln>
+                  </pic:spPr>
+                </pic:pic>
+              </a:graphicData>
+            </a:graphic>
+          </wp:inline>
+        </w:drawing>
+      </w:r>
+    </w:p>
+    <w:p/>
+    <w:p>
+      <w:pPr>
+        <w:pStyle w:val="Ttulo3"/>
+      </w:pPr>
+      <w:bookmarkStart w:id="13" w:name="_Toc56923513"/>
+      <w:r>
+        <w:lastRenderedPageBreak/>
+        <w:t>PERSONA PROFESOR</w:t>
+      </w:r>
       <w:bookmarkEnd w:id="13"/>
       <w:r>
-        <w:t>1</w:t>
+        <w:br/>
+      </w:r>
+    </w:p>
+    <w:p>
+      <w:r>
+        <w:rPr>
+          <w:noProof/>
+        </w:rPr>
+        <w:drawing>
+          <wp:inline distT="0" distB="0" distL="0" distR="0" wp14:anchorId="61DB53C6" wp14:editId="093B3435">
+            <wp:extent cx="5400040" cy="3599829"/>
+            <wp:effectExtent l="0" t="0" r="0" b="635"/>
+            <wp:docPr id="10" name="Imagen 10" descr="placeholder - Organismo Internacional de Juventud para Iberoamérica"/>
+            <wp:cNvGraphicFramePr>
+              <a:graphicFrameLocks xmlns:a="http://schemas.openxmlformats.org/drawingml/2006/main" noChangeAspect="1"/>
+            </wp:cNvGraphicFramePr>
+            <a:graphic xmlns:a="http://schemas.openxmlformats.org/drawingml/2006/main">
+              <a:graphicData uri="http://schemas.openxmlformats.org/drawingml/2006/picture">
+                <pic:pic xmlns:pic="http://schemas.openxmlformats.org/drawingml/2006/picture">
+                  <pic:nvPicPr>
+                    <pic:cNvPr id="0" name="Picture 1" descr="placeholder - Organismo Internacional de Juventud para Iberoamérica"/>
+                    <pic:cNvPicPr>
+                      <a:picLocks noChangeAspect="1" noChangeArrowheads="1"/>
+                    </pic:cNvPicPr>
+                  </pic:nvPicPr>
+                  <pic:blipFill>
+                    <a:blip r:embed="rId12" cstate="print">
+                      <a:extLst>
+                        <a:ext uri="{28A0092B-C50C-407E-A947-70E740481C1C}">
+                          <a14:useLocalDpi xmlns:a14="http://schemas.microsoft.com/office/drawing/2010/main" val="0"/>
+                        </a:ext>
+                      </a:extLst>
+                    </a:blip>
+                    <a:srcRect/>
+                    <a:stretch>
+                      <a:fillRect/>
+                    </a:stretch>
+                  </pic:blipFill>
+                  <pic:spPr bwMode="auto">
+                    <a:xfrm>
+                      <a:off x="0" y="0"/>
+                      <a:ext cx="5400040" cy="3599829"/>
+                    </a:xfrm>
+                    <a:prstGeom prst="rect">
+                      <a:avLst/>
+                    </a:prstGeom>
+                    <a:noFill/>
+                    <a:ln>
+                      <a:noFill/>
+                    </a:ln>
+                  </pic:spPr>
+                </pic:pic>
+              </a:graphicData>
+            </a:graphic>
+          </wp:inline>
+        </w:drawing>
+      </w:r>
+    </w:p>
+    <w:p/>
+    <w:p>
+      <w:pPr>
+        <w:pStyle w:val="Ttulo3"/>
+        <w:rPr>
+          <w:rStyle w:val="Ttulo3Car"/>
+        </w:rPr>
+      </w:pPr>
+      <w:bookmarkStart w:id="14" w:name="_Toc56923514"/>
+      <w:r>
+        <w:rPr>
+          <w:rStyle w:val="Ttulo3Car"/>
+        </w:rPr>
+        <w:t>PERSONA ADMINISTRADOR</w:t>
       </w:r>
       <w:bookmarkEnd w:id="14"/>
+      <w:r>
+        <w:rPr>
+          <w:rStyle w:val="Ttulo3Car"/>
+        </w:rPr>
+        <w:br/>
+      </w:r>
+    </w:p>
+    <w:p>
+      <w:r>
+        <w:rPr>
+          <w:noProof/>
+        </w:rPr>
+        <w:drawing>
+          <wp:inline distT="0" distB="0" distL="0" distR="0" wp14:anchorId="59BB0397" wp14:editId="3FF246F5">
+            <wp:extent cx="5400040" cy="3599829"/>
+            <wp:effectExtent l="0" t="0" r="0" b="635"/>
+            <wp:docPr id="11" name="Imagen 11" descr="placeholder - Organismo Internacional de Juventud para Iberoamérica"/>
+            <wp:cNvGraphicFramePr>
+              <a:graphicFrameLocks xmlns:a="http://schemas.openxmlformats.org/drawingml/2006/main" noChangeAspect="1"/>
+            </wp:cNvGraphicFramePr>
+            <a:graphic xmlns:a="http://schemas.openxmlformats.org/drawingml/2006/main">
+              <a:graphicData uri="http://schemas.openxmlformats.org/drawingml/2006/picture">
+                <pic:pic xmlns:pic="http://schemas.openxmlformats.org/drawingml/2006/picture">
+                  <pic:nvPicPr>
+                    <pic:cNvPr id="0" name="Picture 1" descr="placeholder - Organismo Internacional de Juventud para Iberoamérica"/>
+                    <pic:cNvPicPr>
+                      <a:picLocks noChangeAspect="1" noChangeArrowheads="1"/>
+                    </pic:cNvPicPr>
+                  </pic:nvPicPr>
+                  <pic:blipFill>
+                    <a:blip r:embed="rId12" cstate="print">
+                      <a:extLst>
+                        <a:ext uri="{28A0092B-C50C-407E-A947-70E740481C1C}">
+                          <a14:useLocalDpi xmlns:a14="http://schemas.microsoft.com/office/drawing/2010/main" val="0"/>
+                        </a:ext>
+                      </a:extLst>
+                    </a:blip>
+                    <a:srcRect/>
+                    <a:stretch>
+                      <a:fillRect/>
+                    </a:stretch>
+                  </pic:blipFill>
+                  <pic:spPr bwMode="auto">
+                    <a:xfrm>
+                      <a:off x="0" y="0"/>
+                      <a:ext cx="5400040" cy="3599829"/>
+                    </a:xfrm>
+                    <a:prstGeom prst="rect">
+                      <a:avLst/>
+                    </a:prstGeom>
+                    <a:noFill/>
+                    <a:ln>
+                      <a:noFill/>
+                    </a:ln>
+                  </pic:spPr>
+                </pic:pic>
+              </a:graphicData>
+            </a:graphic>
+          </wp:inline>
+        </w:drawing>
+      </w:r>
     </w:p>
     <w:p/>
     <w:p>
       <w:pPr>
-        <w:pStyle w:val="Ttulo3"/>
-      </w:pPr>
-      <w:bookmarkStart w:id="15" w:name="_Toc55311067"/>
-      <w:bookmarkStart w:id="16" w:name="_Toc55311451"/>
-      <w:bookmarkStart w:id="17" w:name="_Toc55312436"/>
-      <w:bookmarkStart w:id="18" w:name="_Toc55905250"/>
-      <w:r>
-        <w:t>SECCION 1.1</w:t>
-      </w:r>
-      <w:r>
-        <w:t>.1</w:t>
-      </w:r>
-      <w:bookmarkEnd w:id="15"/>
-      <w:bookmarkEnd w:id="16"/>
-      <w:bookmarkEnd w:id="17"/>
-      <w:bookmarkEnd w:id="18"/>
-    </w:p>
-    <w:p/>
-    <w:p>
-      <w:pPr>
-        <w:pStyle w:val="Apartado"/>
-      </w:pPr>
-      <w:bookmarkStart w:id="19" w:name="_Toc55311068"/>
-      <w:bookmarkStart w:id="20" w:name="_Toc55311452"/>
-      <w:bookmarkStart w:id="21" w:name="_Toc55312437"/>
-      <w:bookmarkStart w:id="22" w:name="_Toc55905251"/>
-      <w:r>
-        <w:t>APARTADO</w:t>
-      </w:r>
-      <w:bookmarkEnd w:id="19"/>
-      <w:bookmarkEnd w:id="20"/>
-      <w:bookmarkEnd w:id="21"/>
-      <w:bookmarkEnd w:id="22"/>
-    </w:p>
-    <w:p/>
+        <w:pStyle w:val="Ttulo2"/>
+      </w:pPr>
+      <w:r>
+        <w:lastRenderedPageBreak/>
+        <w:t>CONOCER AL ENTORNO</w:t>
+      </w:r>
+    </w:p>
+    <w:p>
+      <w:r>
+        <w:t xml:space="preserve">Breve análisis de dos sitios web con objetivo similar al planteado. Este análisis tiene la finalidad de observar </w:t>
+      </w:r>
+    </w:p>
     <w:sectPr>
-      <w:headerReference w:type="default" r:id="rId12"/>
-      <w:footerReference w:type="default" r:id="rId13"/>
-      <w:headerReference w:type="first" r:id="rId14"/>
+      <w:headerReference w:type="default" r:id="rId13"/>
+      <w:footerReference w:type="default" r:id="rId14"/>
+      <w:headerReference w:type="first" r:id="rId15"/>
       <w:pgSz w:w="11906" w:h="16838"/>
-      <w:pgMar w:top="1417" w:right="1274" w:bottom="1417" w:left="1701" w:header="142" w:footer="0" w:gutter="0"/>
+      <w:pgMar w:top="1417" w:right="1701" w:bottom="1417" w:left="1701" w:header="142" w:footer="0" w:gutter="0"/>
       <w:pgNumType w:start="1"/>
       <w:cols w:space="708"/>
       <w:titlePg/>
@@ -1717,7 +2022,6 @@
         <w:alias w:val="Fecha de publicación"/>
         <w:tag w:val=""/>
         <w:id w:val="-1793814848"/>
-        <w:placeholder/>
         <w:dataBinding w:prefixMappings="xmlns:ns0='http://schemas.microsoft.com/office/2006/coverPageProps' " w:xpath="/ns0:CoverPageProperties[1]/ns0:PublishDate[1]" w:storeItemID="{55AF091B-3C7A-41E3-B477-F2FDAA23CFDA}"/>
         <w:date w:fullDate="2020-11-10T00:00:00Z">
           <w:dateFormat w:val="dd/MM/yyyy"/>
@@ -1990,7 +2294,7 @@
           <wp:extent cx="1201479" cy="1201479"/>
           <wp:effectExtent l="0" t="0" r="0" b="0"/>
           <wp:wrapNone/>
-          <wp:docPr id="4" name="Imagen 4" descr="Imagen que contiene Texto&#10;&#10;Descripción generada automáticamente"/>
+          <wp:docPr id="9" name="Imagen 9" descr="Imagen que contiene Texto&#10;&#10;Descripción generada automáticamente"/>
           <wp:cNvGraphicFramePr>
             <a:graphicFrameLocks xmlns:a="http://schemas.openxmlformats.org/drawingml/2006/main" noChangeAspect="1"/>
           </wp:cNvGraphicFramePr>
@@ -2194,7 +2498,6 @@
         <w:alias w:val="Fecha de publicación"/>
         <w:tag w:val=""/>
         <w:id w:val="-2121292344"/>
-        <w:placeholder/>
         <w:dataBinding w:prefixMappings="xmlns:ns0='http://schemas.microsoft.com/office/2006/coverPageProps' " w:xpath="/ns0:CoverPageProperties[1]/ns0:PublishDate[1]" w:storeItemID="{55AF091B-3C7A-41E3-B477-F2FDAA23CFDA}"/>
         <w:date w:fullDate="2020-11-10T00:00:00Z">
           <w:dateFormat w:val="dd/MM/yyyy"/>
@@ -2474,6 +2777,129 @@
 <file path=word/numbering.xml><?xml version="1.0" encoding="utf-8"?>
 <w:numbering xmlns:wpc="http://schemas.microsoft.com/office/word/2010/wordprocessingCanvas" xmlns:cx="http://schemas.microsoft.com/office/drawing/2014/chartex" xmlns:cx1="http://schemas.microsoft.com/office/drawing/2015/9/8/chartex" xmlns:cx2="http://schemas.microsoft.com/office/drawing/2015/10/21/chartex" xmlns:cx3="http://schemas.microsoft.com/office/drawing/2016/5/9/chartex" xmlns:cx4="http://schemas.microsoft.com/office/drawing/2016/5/10/chartex" xmlns:cx5="http://schemas.microsoft.com/office/drawing/2016/5/11/chartex" xmlns:cx6="http://schemas.microsoft.com/office/drawing/2016/5/12/chartex" xmlns:cx7="http://schemas.microsoft.com/office/drawing/2016/5/13/chartex" xmlns:cx8="http://schemas.microsoft.com/office/drawing/2016/5/14/chartex" xmlns:mc="http://schemas.openxmlformats.org/markup-compatibility/2006" xmlns:aink="http://schemas.microsoft.com/office/drawing/2016/ink" xmlns:am3d="http://schemas.microsoft.com/office/drawing/2017/model3d" xmlns:o="urn:schemas-microsoft-com:office:office" xmlns:r="http://schemas.openxmlformats.org/officeDocument/2006/relationships" xmlns:m="http://schemas.openxmlformats.org/officeDocument/2006/math" xmlns:v="urn:schemas-microsoft-com:vml" xmlns:wp14="http://schemas.microsoft.com/office/word/2010/wordprocessingDrawing" xmlns:wp="http://schemas.openxmlformats.org/drawingml/2006/wordprocessingDrawing" xmlns:w10="urn:schemas-microsoft-com:office:word" xmlns:w="http://schemas.openxmlformats.org/wordprocessingml/2006/main" xmlns:w14="http://schemas.microsoft.com/office/word/2010/wordml" xmlns:w15="http://schemas.microsoft.com/office/word/2012/wordml" xmlns:w16cex="http://schemas.microsoft.com/office/word/2018/wordml/cex" xmlns:w16cid="http://schemas.microsoft.com/office/word/2016/wordml/cid" xmlns:w16="http://schemas.microsoft.com/office/word/2018/wordml" xmlns:w16se="http://schemas.microsoft.com/office/word/2015/wordml/symex" xmlns:wpg="http://schemas.microsoft.com/office/word/2010/wordprocessingGroup" xmlns:wpi="http://schemas.microsoft.com/office/word/2010/wordprocessingInk" xmlns:wne="http://schemas.microsoft.com/office/word/2006/wordml" xmlns:wps="http://schemas.microsoft.com/office/word/2010/wordprocessingShape" mc:Ignorable="w14 w15 w16se w16cid w16 w16cex wp14">
   <w:abstractNum w:abstractNumId="0" w15:restartNumberingAfterBreak="0">
+    <w:nsid w:val="440703E6"/>
+    <w:multiLevelType w:val="multilevel"/>
+    <w:tmpl w:val="D1BE1AF2"/>
+    <w:lvl w:ilvl="0">
+      <w:start w:val="1"/>
+      <w:numFmt w:val="decimal"/>
+      <w:pStyle w:val="Ttulo2"/>
+      <w:lvlText w:val="%1."/>
+      <w:lvlJc w:val="left"/>
+      <w:pPr>
+        <w:ind w:left="720" w:hanging="360"/>
+      </w:pPr>
+      <w:rPr>
+        <w:rFonts w:hint="default"/>
+      </w:rPr>
+    </w:lvl>
+    <w:lvl w:ilvl="1">
+      <w:start w:val="1"/>
+      <w:numFmt w:val="decimal"/>
+      <w:pStyle w:val="Ttulo3"/>
+      <w:isLgl/>
+      <w:lvlText w:val="%1.%2."/>
+      <w:lvlJc w:val="left"/>
+      <w:pPr>
+        <w:ind w:left="1080" w:hanging="720"/>
+      </w:pPr>
+      <w:rPr>
+        <w:rFonts w:hint="default"/>
+      </w:rPr>
+    </w:lvl>
+    <w:lvl w:ilvl="2">
+      <w:start w:val="1"/>
+      <w:numFmt w:val="decimal"/>
+      <w:isLgl/>
+      <w:lvlText w:val="%1.%2.%3."/>
+      <w:lvlJc w:val="left"/>
+      <w:pPr>
+        <w:ind w:left="1080" w:hanging="720"/>
+      </w:pPr>
+      <w:rPr>
+        <w:rFonts w:hint="default"/>
+      </w:rPr>
+    </w:lvl>
+    <w:lvl w:ilvl="3">
+      <w:start w:val="1"/>
+      <w:numFmt w:val="decimal"/>
+      <w:isLgl/>
+      <w:lvlText w:val="%1.%2.%3.%4."/>
+      <w:lvlJc w:val="left"/>
+      <w:pPr>
+        <w:ind w:left="1440" w:hanging="1080"/>
+      </w:pPr>
+      <w:rPr>
+        <w:rFonts w:hint="default"/>
+      </w:rPr>
+    </w:lvl>
+    <w:lvl w:ilvl="4">
+      <w:start w:val="1"/>
+      <w:numFmt w:val="decimal"/>
+      <w:isLgl/>
+      <w:lvlText w:val="%1.%2.%3.%4.%5."/>
+      <w:lvlJc w:val="left"/>
+      <w:pPr>
+        <w:ind w:left="1800" w:hanging="1440"/>
+      </w:pPr>
+      <w:rPr>
+        <w:rFonts w:hint="default"/>
+      </w:rPr>
+    </w:lvl>
+    <w:lvl w:ilvl="5">
+      <w:start w:val="1"/>
+      <w:numFmt w:val="decimal"/>
+      <w:isLgl/>
+      <w:lvlText w:val="%1.%2.%3.%4.%5.%6."/>
+      <w:lvlJc w:val="left"/>
+      <w:pPr>
+        <w:ind w:left="1800" w:hanging="1440"/>
+      </w:pPr>
+      <w:rPr>
+        <w:rFonts w:hint="default"/>
+      </w:rPr>
+    </w:lvl>
+    <w:lvl w:ilvl="6">
+      <w:start w:val="1"/>
+      <w:numFmt w:val="decimal"/>
+      <w:isLgl/>
+      <w:lvlText w:val="%1.%2.%3.%4.%5.%6.%7."/>
+      <w:lvlJc w:val="left"/>
+      <w:pPr>
+        <w:ind w:left="2160" w:hanging="1800"/>
+      </w:pPr>
+      <w:rPr>
+        <w:rFonts w:hint="default"/>
+      </w:rPr>
+    </w:lvl>
+    <w:lvl w:ilvl="7">
+      <w:start w:val="1"/>
+      <w:numFmt w:val="decimal"/>
+      <w:isLgl/>
+      <w:lvlText w:val="%1.%2.%3.%4.%5.%6.%7.%8."/>
+      <w:lvlJc w:val="left"/>
+      <w:pPr>
+        <w:ind w:left="2520" w:hanging="2160"/>
+      </w:pPr>
+      <w:rPr>
+        <w:rFonts w:hint="default"/>
+      </w:rPr>
+    </w:lvl>
+    <w:lvl w:ilvl="8">
+      <w:start w:val="1"/>
+      <w:numFmt w:val="decimal"/>
+      <w:isLgl/>
+      <w:lvlText w:val="%1.%2.%3.%4.%5.%6.%7.%8.%9."/>
+      <w:lvlJc w:val="left"/>
+      <w:pPr>
+        <w:ind w:left="2520" w:hanging="2160"/>
+      </w:pPr>
+      <w:rPr>
+        <w:rFonts w:hint="default"/>
+      </w:rPr>
+    </w:lvl>
+  </w:abstractNum>
+  <w:abstractNum w:abstractNumId="1" w15:restartNumberingAfterBreak="0">
     <w:nsid w:val="75470255"/>
     <w:multiLevelType w:val="hybridMultilevel"/>
     <w:tmpl w:val="1AF80FD0"/>
@@ -2617,7 +3043,102 @@
       </w:pPr>
     </w:lvl>
   </w:abstractNum>
+  <w:abstractNum w:abstractNumId="2" w15:restartNumberingAfterBreak="0">
+    <w:nsid w:val="77D03613"/>
+    <w:multiLevelType w:val="hybridMultilevel"/>
+    <w:tmpl w:val="1BD402E8"/>
+    <w:lvl w:ilvl="0" w:tplc="0C0A000F">
+      <w:start w:val="1"/>
+      <w:numFmt w:val="decimal"/>
+      <w:lvlText w:val="%1."/>
+      <w:lvlJc w:val="left"/>
+      <w:pPr>
+        <w:ind w:left="720" w:hanging="360"/>
+      </w:pPr>
+      <w:rPr>
+        <w:rFonts w:hint="default"/>
+      </w:rPr>
+    </w:lvl>
+    <w:lvl w:ilvl="1" w:tplc="0C0A0019" w:tentative="1">
+      <w:start w:val="1"/>
+      <w:numFmt w:val="lowerLetter"/>
+      <w:lvlText w:val="%2."/>
+      <w:lvlJc w:val="left"/>
+      <w:pPr>
+        <w:ind w:left="1440" w:hanging="360"/>
+      </w:pPr>
+    </w:lvl>
+    <w:lvl w:ilvl="2" w:tplc="0C0A001B" w:tentative="1">
+      <w:start w:val="1"/>
+      <w:numFmt w:val="lowerRoman"/>
+      <w:lvlText w:val="%3."/>
+      <w:lvlJc w:val="right"/>
+      <w:pPr>
+        <w:ind w:left="2160" w:hanging="180"/>
+      </w:pPr>
+    </w:lvl>
+    <w:lvl w:ilvl="3" w:tplc="0C0A000F" w:tentative="1">
+      <w:start w:val="1"/>
+      <w:numFmt w:val="decimal"/>
+      <w:lvlText w:val="%4."/>
+      <w:lvlJc w:val="left"/>
+      <w:pPr>
+        <w:ind w:left="2880" w:hanging="360"/>
+      </w:pPr>
+    </w:lvl>
+    <w:lvl w:ilvl="4" w:tplc="0C0A0019" w:tentative="1">
+      <w:start w:val="1"/>
+      <w:numFmt w:val="lowerLetter"/>
+      <w:lvlText w:val="%5."/>
+      <w:lvlJc w:val="left"/>
+      <w:pPr>
+        <w:ind w:left="3600" w:hanging="360"/>
+      </w:pPr>
+    </w:lvl>
+    <w:lvl w:ilvl="5" w:tplc="0C0A001B" w:tentative="1">
+      <w:start w:val="1"/>
+      <w:numFmt w:val="lowerRoman"/>
+      <w:lvlText w:val="%6."/>
+      <w:lvlJc w:val="right"/>
+      <w:pPr>
+        <w:ind w:left="4320" w:hanging="180"/>
+      </w:pPr>
+    </w:lvl>
+    <w:lvl w:ilvl="6" w:tplc="0C0A000F" w:tentative="1">
+      <w:start w:val="1"/>
+      <w:numFmt w:val="decimal"/>
+      <w:lvlText w:val="%7."/>
+      <w:lvlJc w:val="left"/>
+      <w:pPr>
+        <w:ind w:left="5040" w:hanging="360"/>
+      </w:pPr>
+    </w:lvl>
+    <w:lvl w:ilvl="7" w:tplc="0C0A0019" w:tentative="1">
+      <w:start w:val="1"/>
+      <w:numFmt w:val="lowerLetter"/>
+      <w:lvlText w:val="%8."/>
+      <w:lvlJc w:val="left"/>
+      <w:pPr>
+        <w:ind w:left="5760" w:hanging="360"/>
+      </w:pPr>
+    </w:lvl>
+    <w:lvl w:ilvl="8" w:tplc="0C0A001B" w:tentative="1">
+      <w:start w:val="1"/>
+      <w:numFmt w:val="lowerRoman"/>
+      <w:lvlText w:val="%9."/>
+      <w:lvlJc w:val="right"/>
+      <w:pPr>
+        <w:ind w:left="6480" w:hanging="180"/>
+      </w:pPr>
+    </w:lvl>
+  </w:abstractNum>
   <w:num w:numId="1">
+    <w:abstractNumId w:val="1"/>
+  </w:num>
+  <w:num w:numId="2">
+    <w:abstractNumId w:val="2"/>
+  </w:num>
+  <w:num w:numId="3">
     <w:abstractNumId w:val="0"/>
   </w:num>
 </w:numbering>
@@ -3054,11 +3575,15 @@
     <w:uiPriority w:val="9"/>
     <w:unhideWhenUsed/>
     <w:qFormat/>
-    <w:rsid w:val="0084360C"/>
+    <w:rsid w:val="00304D18"/>
     <w:pPr>
       <w:keepNext/>
       <w:keepLines/>
+      <w:numPr>
+        <w:numId w:val="3"/>
+      </w:numPr>
       <w:spacing w:before="40" w:after="0"/>
+      <w:ind w:left="284"/>
       <w:outlineLvl w:val="1"/>
     </w:pPr>
     <w:rPr>
@@ -3067,7 +3592,6 @@
       <w:spacing w:val="24"/>
       <w:sz w:val="28"/>
       <w:szCs w:val="28"/>
-      <w:u w:val="single" w:color="7F7F7F" w:themeColor="text1" w:themeTint="80"/>
     </w:rPr>
   </w:style>
   <w:style w:type="paragraph" w:styleId="Ttulo3">
@@ -3078,8 +3602,12 @@
     <w:uiPriority w:val="9"/>
     <w:unhideWhenUsed/>
     <w:qFormat/>
-    <w:rsid w:val="006C0528"/>
+    <w:rsid w:val="00304D18"/>
     <w:pPr>
+      <w:numPr>
+        <w:ilvl w:val="1"/>
+      </w:numPr>
+      <w:ind w:left="567" w:hanging="567"/>
       <w:outlineLvl w:val="2"/>
     </w:pPr>
     <w:rPr>
@@ -3136,6 +3664,7 @@
   <w:style w:type="character" w:default="1" w:styleId="Fuentedeprrafopredeter">
     <w:name w:val="Default Paragraph Font"/>
     <w:uiPriority w:val="1"/>
+    <w:semiHidden/>
     <w:unhideWhenUsed/>
   </w:style>
   <w:style w:type="table" w:default="1" w:styleId="Tablanormal">
@@ -3367,14 +3896,13 @@
     <w:basedOn w:val="Fuentedeprrafopredeter"/>
     <w:link w:val="Ttulo2"/>
     <w:uiPriority w:val="9"/>
-    <w:rsid w:val="0084360C"/>
+    <w:rsid w:val="00304D18"/>
     <w:rPr>
       <w:rFonts w:ascii="Avenir Next LT Pro" w:eastAsiaTheme="majorEastAsia" w:hAnsi="Avenir Next LT Pro" w:cstheme="majorBidi"/>
       <w:color w:val="595959" w:themeColor="text1" w:themeTint="A6"/>
       <w:spacing w:val="24"/>
       <w:sz w:val="28"/>
       <w:szCs w:val="28"/>
-      <w:u w:val="single" w:color="7F7F7F" w:themeColor="text1" w:themeTint="80"/>
     </w:rPr>
   </w:style>
   <w:style w:type="character" w:customStyle="1" w:styleId="EnunciadoCar">
@@ -3414,14 +3942,13 @@
     <w:basedOn w:val="Fuentedeprrafopredeter"/>
     <w:link w:val="Ttulo3"/>
     <w:uiPriority w:val="9"/>
-    <w:rsid w:val="006C0528"/>
+    <w:rsid w:val="00304D18"/>
     <w:rPr>
       <w:rFonts w:ascii="Avenir Next LT Pro" w:eastAsiaTheme="majorEastAsia" w:hAnsi="Avenir Next LT Pro" w:cstheme="majorBidi"/>
       <w:color w:val="595959" w:themeColor="text1" w:themeTint="A6"/>
       <w:spacing w:val="20"/>
       <w:sz w:val="24"/>
       <w:szCs w:val="24"/>
-      <w:u w:val="single" w:color="7F7F7F" w:themeColor="text1" w:themeTint="80"/>
     </w:rPr>
   </w:style>
   <w:style w:type="character" w:customStyle="1" w:styleId="ApartadoCar">
@@ -3947,21 +4474,6 @@
 </file>
 
 <file path=customXml/item3.xml><?xml version="1.0" encoding="utf-8"?>
-<p:properties xmlns:p="http://schemas.microsoft.com/office/2006/metadata/properties" xmlns:xsi="http://www.w3.org/2001/XMLSchema-instance" xmlns:pc="http://schemas.microsoft.com/office/infopath/2007/PartnerControls">
-  <documentManagement/>
-</p:properties>
-</file>
-
-<file path=customXml/item4.xml><?xml version="1.0" encoding="utf-8"?>
-<?mso-contentType ?>
-<FormTemplates xmlns="http://schemas.microsoft.com/sharepoint/v3/contenttype/forms">
-  <Display>DocumentLibraryForm</Display>
-  <Edit>DocumentLibraryForm</Edit>
-  <New>DocumentLibraryForm</New>
-</FormTemplates>
-</file>
-
-<file path=customXml/item5.xml><?xml version="1.0" encoding="utf-8"?>
 <ct:contentTypeSchema xmlns:ct="http://schemas.microsoft.com/office/2006/metadata/contentType" xmlns:ma="http://schemas.microsoft.com/office/2006/metadata/properties/metaAttributes" ct:_="" ma:_="" ma:contentTypeName="Documento" ma:contentTypeID="0x0101005C22D51BD29BAC4692966268B292EB33" ma:contentTypeVersion="0" ma:contentTypeDescription="Crear nuevo documento." ma:contentTypeScope="" ma:versionID="52e078ae38aae3299f3b8387ceb32c47">
   <xsd:schema xmlns:xsd="http://www.w3.org/2001/XMLSchema" xmlns:xs="http://www.w3.org/2001/XMLSchema" xmlns:p="http://schemas.microsoft.com/office/2006/metadata/properties" targetNamespace="http://schemas.microsoft.com/office/2006/metadata/properties" ma:root="true" ma:fieldsID="deefb23f04eb9596f638ed1b3a877382">
     <xsd:element name="properties">
@@ -4075,6 +4587,21 @@
 </ct:contentTypeSchema>
 </file>
 
+<file path=customXml/item4.xml><?xml version="1.0" encoding="utf-8"?>
+<?mso-contentType ?>
+<FormTemplates xmlns="http://schemas.microsoft.com/sharepoint/v3/contenttype/forms">
+  <Display>DocumentLibraryForm</Display>
+  <Edit>DocumentLibraryForm</Edit>
+  <New>DocumentLibraryForm</New>
+</FormTemplates>
+</file>
+
+<file path=customXml/item5.xml><?xml version="1.0" encoding="utf-8"?>
+<p:properties xmlns:p="http://schemas.microsoft.com/office/2006/metadata/properties" xmlns:xsi="http://www.w3.org/2001/XMLSchema-instance" xmlns:pc="http://schemas.microsoft.com/office/infopath/2007/PartnerControls">
+  <documentManagement/>
+</p:properties>
+</file>
+
 <file path=customXml/itemProps1.xml><?xml version="1.0" encoding="utf-8"?>
 <ds:datastoreItem xmlns:ds="http://schemas.openxmlformats.org/officeDocument/2006/customXml" ds:itemID="{55AF091B-3C7A-41E3-B477-F2FDAA23CFDA}">
   <ds:schemaRefs>
@@ -4092,9 +4619,16 @@
 </file>
 
 <file path=customXml/itemProps3.xml><?xml version="1.0" encoding="utf-8"?>
-<ds:datastoreItem xmlns:ds="http://schemas.openxmlformats.org/officeDocument/2006/customXml" ds:itemID="{7B3F5C66-4640-41EF-A7C5-82DEDCD7CFF0}">
+<ds:datastoreItem xmlns:ds="http://schemas.openxmlformats.org/officeDocument/2006/customXml" ds:itemID="{834F8A4D-72AB-41C4-B3DE-405EC575C6AE}">
   <ds:schemaRefs>
+    <ds:schemaRef ds:uri="http://schemas.microsoft.com/office/2006/metadata/contentType"/>
+    <ds:schemaRef ds:uri="http://schemas.microsoft.com/office/2006/metadata/properties/metaAttributes"/>
+    <ds:schemaRef ds:uri="http://www.w3.org/2001/XMLSchema"/>
     <ds:schemaRef ds:uri="http://schemas.microsoft.com/office/2006/metadata/properties"/>
+    <ds:schemaRef ds:uri="http://schemas.openxmlformats.org/package/2006/metadata/core-properties"/>
+    <ds:schemaRef ds:uri="http://purl.org/dc/elements/1.1/"/>
+    <ds:schemaRef ds:uri="http://purl.org/dc/terms/"/>
+    <ds:schemaRef ds:uri="http://schemas.microsoft.com/internal/obd"/>
     <ds:schemaRef ds:uri="http://schemas.microsoft.com/office/infopath/2007/PartnerControls"/>
   </ds:schemaRefs>
 </ds:datastoreItem>
@@ -4109,16 +4643,9 @@
 </file>
 
 <file path=customXml/itemProps5.xml><?xml version="1.0" encoding="utf-8"?>
-<ds:datastoreItem xmlns:ds="http://schemas.openxmlformats.org/officeDocument/2006/customXml" ds:itemID="{834F8A4D-72AB-41C4-B3DE-405EC575C6AE}">
+<ds:datastoreItem xmlns:ds="http://schemas.openxmlformats.org/officeDocument/2006/customXml" ds:itemID="{7B3F5C66-4640-41EF-A7C5-82DEDCD7CFF0}">
   <ds:schemaRefs>
-    <ds:schemaRef ds:uri="http://schemas.microsoft.com/office/2006/metadata/contentType"/>
-    <ds:schemaRef ds:uri="http://schemas.microsoft.com/office/2006/metadata/properties/metaAttributes"/>
-    <ds:schemaRef ds:uri="http://www.w3.org/2001/XMLSchema"/>
     <ds:schemaRef ds:uri="http://schemas.microsoft.com/office/2006/metadata/properties"/>
-    <ds:schemaRef ds:uri="http://schemas.openxmlformats.org/package/2006/metadata/core-properties"/>
-    <ds:schemaRef ds:uri="http://purl.org/dc/elements/1.1/"/>
-    <ds:schemaRef ds:uri="http://purl.org/dc/terms/"/>
-    <ds:schemaRef ds:uri="http://schemas.microsoft.com/internal/obd"/>
     <ds:schemaRef ds:uri="http://schemas.microsoft.com/office/infopath/2007/PartnerControls"/>
   </ds:schemaRefs>
 </ds:datastoreItem>

</xml_diff>